<commit_message>
doc: Fix minor typos in doc file.
Signed-off-by: KetorD <d.ketor@gmail.com>
</commit_message>
<xml_diff>
--- a/doc/CCeph PG状态.docx
+++ b/doc/CCeph PG状态.docx
@@ -167,7 +167,16 @@
         <w:t>：</w:t>
       </w:r>
       <w:r>
-        <w:t>活动状态，只用该状态下可以处理请求</w:t>
+        <w:t>活动状态，只</w:t>
+      </w:r>
+      <w:r>
+        <w:rPr>
+          <w:rFonts w:hint="eastAsia"/>
+        </w:rPr>
+        <w:t>有</w:t>
+      </w:r>
+      <w:r>
+        <w:t>该状态下可以处理请求</w:t>
       </w:r>
     </w:p>
     <w:p>
@@ -304,10 +313,7 @@
         <w:t>因为</w:t>
       </w:r>
       <w:r>
-        <w:t>只有</w:t>
-      </w:r>
-      <w:r>
-        <w:t>&gt;N/2</w:t>
+        <w:t>只有&gt;N/2</w:t>
       </w:r>
       <w:r>
         <w:rPr>
@@ -339,8 +345,6 @@
       <w:r>
         <w:t>请求成功。</w:t>
       </w:r>
-      <w:bookmarkStart w:id="0" w:name="_GoBack"/>
-      <w:bookmarkEnd w:id="0"/>
     </w:p>
     <w:p>
       <w:pPr>
@@ -360,7 +364,6 @@
       <w:r>
         <w:rPr>
           <w:noProof/>
-          <w:lang w:eastAsia="en-US"/>
         </w:rPr>
         <w:drawing>
           <wp:inline distT="0" distB="0" distL="0" distR="0" wp14:anchorId="5A8EADD3" wp14:editId="7ACB8587">
@@ -1104,7 +1107,10 @@
         <w:t>通常</w:t>
       </w:r>
       <w:r>
-        <w:t>以为这</w:t>
+        <w:rPr>
+          <w:rFonts w:hint="eastAsia"/>
+        </w:rPr>
+        <w:t>意味着</w:t>
       </w:r>
       <w:r>
         <w:rPr>
@@ -1596,9 +1602,6 @@
           <w:numId w:val="12"/>
         </w:numPr>
         <w:ind w:firstLineChars="0"/>
-        <w:rPr>
-          <w:rFonts w:hint="eastAsia"/>
-        </w:rPr>
       </w:pPr>
       <w:r>
         <w:rPr>
@@ -1785,7 +1788,18 @@
         <w:t>可以</w:t>
       </w:r>
       <w:r>
-        <w:t>不在需要</w:t>
+        <w:t>不</w:t>
+      </w:r>
+      <w:r>
+        <w:rPr>
+          <w:rFonts w:hint="eastAsia"/>
+        </w:rPr>
+        <w:t>再</w:t>
+      </w:r>
+      <w:bookmarkStart w:id="0" w:name="_GoBack"/>
+      <w:bookmarkEnd w:id="0"/>
+      <w:r>
+        <w:t>需要</w:t>
       </w:r>
       <w:r>
         <w:rPr>
@@ -2251,7 +2265,16 @@
         <w:t>已经</w:t>
       </w:r>
       <w:r>
-        <w:t>过久，</w:t>
+        <w:t>过</w:t>
+      </w:r>
+      <w:r>
+        <w:rPr>
+          <w:rFonts w:hint="eastAsia"/>
+        </w:rPr>
+        <w:t>旧</w:t>
+      </w:r>
+      <w:r>
+        <w:t>，</w:t>
       </w:r>
       <w:r>
         <w:rPr>
@@ -2269,7 +2292,16 @@
         <w:t>通知</w:t>
       </w:r>
       <w:r>
-        <w:t>OSD跟新</w:t>
+        <w:t>OSD</w:t>
+      </w:r>
+      <w:r>
+        <w:rPr>
+          <w:rFonts w:hint="eastAsia"/>
+        </w:rPr>
+        <w:t>更</w:t>
+      </w:r>
+      <w:r>
+        <w:t>新</w:t>
       </w:r>
       <w:r>
         <w:rPr>
@@ -3752,7 +3784,7 @@
     </w:rPrDefault>
     <w:pPrDefault/>
   </w:docDefaults>
-  <w:latentStyles w:defLockedState="0" w:defUIPriority="99" w:defSemiHidden="0" w:defUnhideWhenUsed="0" w:defQFormat="0" w:count="380">
+  <w:latentStyles w:defLockedState="0" w:defUIPriority="99" w:defSemiHidden="0" w:defUnhideWhenUsed="0" w:defQFormat="0" w:count="381">
     <w:lsdException w:name="Normal" w:uiPriority="0" w:qFormat="1"/>
     <w:lsdException w:name="heading 1" w:uiPriority="9" w:qFormat="1"/>
     <w:lsdException w:name="heading 2" w:uiPriority="9" w:unhideWhenUsed="1" w:qFormat="1"/>
@@ -3858,7 +3890,7 @@
     <w:lsdException w:name="HTML Sample" w:semiHidden="1" w:unhideWhenUsed="1"/>
     <w:lsdException w:name="HTML Typewriter" w:semiHidden="1" w:unhideWhenUsed="1"/>
     <w:lsdException w:name="HTML Variable" w:semiHidden="1" w:unhideWhenUsed="1"/>
-    <w:lsdException w:name="Normal Table" w:semiHidden="1" w:unhideWhenUsed="1" w:qFormat="1"/>
+    <w:lsdException w:name="Normal Table" w:qFormat="1"/>
     <w:lsdException w:name="annotation subject" w:semiHidden="1" w:unhideWhenUsed="1"/>
     <w:lsdException w:name="No List" w:semiHidden="1" w:unhideWhenUsed="1"/>
     <w:lsdException w:name="Outline List 1" w:semiHidden="1" w:unhideWhenUsed="1"/>
@@ -3905,10 +3937,8 @@
     <w:lsdException w:name="Table Subtle 2" w:semiHidden="1" w:unhideWhenUsed="1"/>
     <w:lsdException w:name="Table Web 1" w:semiHidden="1" w:unhideWhenUsed="1"/>
     <w:lsdException w:name="Table Web 2" w:semiHidden="1" w:unhideWhenUsed="1"/>
-    <w:lsdException w:name="Table Web 3" w:semiHidden="1" w:unhideWhenUsed="1"/>
     <w:lsdException w:name="Balloon Text" w:semiHidden="1" w:unhideWhenUsed="1" w:qFormat="1"/>
     <w:lsdException w:name="Table Grid" w:uiPriority="39" w:qFormat="1"/>
-    <w:lsdException w:name="Table Theme" w:semiHidden="1" w:unhideWhenUsed="1"/>
     <w:lsdException w:name="Note Level 1" w:semiHidden="1" w:unhideWhenUsed="1"/>
     <w:lsdException w:name="Note Level 2" w:semiHidden="1" w:unhideWhenUsed="1"/>
     <w:lsdException w:name="Note Level 3" w:semiHidden="1" w:unhideWhenUsed="1"/>
@@ -4129,6 +4159,7 @@
     <w:lsdException w:name="List Table 5 Dark Accent 6" w:uiPriority="50"/>
     <w:lsdException w:name="List Table 6 Colorful Accent 6" w:uiPriority="51"/>
     <w:lsdException w:name="List Table 7 Colorful Accent 6" w:uiPriority="52"/>
+    <w:lsdException w:name="Mention" w:semiHidden="1" w:unhideWhenUsed="1"/>
   </w:latentStyles>
   <w:style w:type="paragraph" w:default="1" w:styleId="Normal">
     <w:name w:val="Normal"/>

</xml_diff>